<commit_message>
Atualização das restrições dos casos de uso
</commit_message>
<xml_diff>
--- a/Proj04 - Devden/documentacao/Casos de Uso Ágil - DevDen.docx
+++ b/Proj04 - Devden/documentacao/Casos de Uso Ágil - DevDen.docx
@@ -281,8 +281,8 @@
         <w:tblLook w:val="0000"/>
       </w:tblPr>
       <w:tblGrid>
-        <w:gridCol w:w="2301"/>
-        <w:gridCol w:w="1153"/>
+        <w:gridCol w:w="2299"/>
+        <w:gridCol w:w="1155"/>
         <w:gridCol w:w="3457"/>
         <w:gridCol w:w="2592"/>
       </w:tblGrid>
@@ -290,7 +290,7 @@
         <w:trPr/>
         <w:tc>
           <w:tcPr>
-            <w:tcW w:w="2301" w:type="dxa"/>
+            <w:tcW w:w="2299" w:type="dxa"/>
             <w:tcBorders>
               <w:top w:val="single" w:sz="6" w:space="0" w:color="000000"/>
               <w:left w:val="single" w:sz="6" w:space="0" w:color="000000"/>
@@ -350,7 +350,7 @@
         </w:tc>
         <w:tc>
           <w:tcPr>
-            <w:tcW w:w="1153" w:type="dxa"/>
+            <w:tcW w:w="1155" w:type="dxa"/>
             <w:tcBorders>
               <w:top w:val="single" w:sz="6" w:space="0" w:color="000000"/>
               <w:left w:val="single" w:sz="6" w:space="0" w:color="000000"/>
@@ -533,7 +533,7 @@
         <w:trPr/>
         <w:tc>
           <w:tcPr>
-            <w:tcW w:w="2301" w:type="dxa"/>
+            <w:tcW w:w="2299" w:type="dxa"/>
             <w:tcBorders>
               <w:top w:val="single" w:sz="6" w:space="0" w:color="000000"/>
               <w:left w:val="single" w:sz="6" w:space="0" w:color="000000"/>
@@ -580,7 +580,7 @@
         </w:tc>
         <w:tc>
           <w:tcPr>
-            <w:tcW w:w="1153" w:type="dxa"/>
+            <w:tcW w:w="1155" w:type="dxa"/>
             <w:tcBorders>
               <w:top w:val="single" w:sz="6" w:space="0" w:color="000000"/>
               <w:left w:val="single" w:sz="6" w:space="0" w:color="000000"/>
@@ -724,7 +724,7 @@
         <w:trPr/>
         <w:tc>
           <w:tcPr>
-            <w:tcW w:w="2301" w:type="dxa"/>
+            <w:tcW w:w="2299" w:type="dxa"/>
             <w:tcBorders>
               <w:top w:val="single" w:sz="6" w:space="0" w:color="000000"/>
               <w:left w:val="single" w:sz="6" w:space="0" w:color="000000"/>
@@ -771,7 +771,7 @@
         </w:tc>
         <w:tc>
           <w:tcPr>
-            <w:tcW w:w="1153" w:type="dxa"/>
+            <w:tcW w:w="1155" w:type="dxa"/>
             <w:tcBorders>
               <w:top w:val="single" w:sz="6" w:space="0" w:color="000000"/>
               <w:left w:val="single" w:sz="6" w:space="0" w:color="000000"/>
@@ -915,7 +915,7 @@
         <w:trPr/>
         <w:tc>
           <w:tcPr>
-            <w:tcW w:w="2301" w:type="dxa"/>
+            <w:tcW w:w="2299" w:type="dxa"/>
             <w:tcBorders>
               <w:top w:val="single" w:sz="6" w:space="0" w:color="000000"/>
               <w:left w:val="single" w:sz="6" w:space="0" w:color="000000"/>
@@ -962,7 +962,7 @@
         </w:tc>
         <w:tc>
           <w:tcPr>
-            <w:tcW w:w="1153" w:type="dxa"/>
+            <w:tcW w:w="1155" w:type="dxa"/>
             <w:tcBorders>
               <w:top w:val="single" w:sz="6" w:space="0" w:color="000000"/>
               <w:left w:val="single" w:sz="6" w:space="0" w:color="000000"/>
@@ -1106,7 +1106,7 @@
         <w:trPr/>
         <w:tc>
           <w:tcPr>
-            <w:tcW w:w="2301" w:type="dxa"/>
+            <w:tcW w:w="2299" w:type="dxa"/>
             <w:tcBorders>
               <w:top w:val="single" w:sz="6" w:space="0" w:color="000000"/>
               <w:left w:val="single" w:sz="6" w:space="0" w:color="000000"/>
@@ -1153,7 +1153,7 @@
         </w:tc>
         <w:tc>
           <w:tcPr>
-            <w:tcW w:w="1153" w:type="dxa"/>
+            <w:tcW w:w="1155" w:type="dxa"/>
             <w:tcBorders>
               <w:top w:val="single" w:sz="6" w:space="0" w:color="000000"/>
               <w:left w:val="single" w:sz="6" w:space="0" w:color="000000"/>
@@ -1922,15 +1922,15 @@
         <w:tblLook w:val="0000"/>
       </w:tblPr>
       <w:tblGrid>
-        <w:gridCol w:w="2439"/>
-        <w:gridCol w:w="1527"/>
-        <w:gridCol w:w="5248"/>
+        <w:gridCol w:w="2438"/>
+        <w:gridCol w:w="1526"/>
+        <w:gridCol w:w="5250"/>
       </w:tblGrid>
       <w:tr>
         <w:trPr/>
         <w:tc>
           <w:tcPr>
-            <w:tcW w:w="2439" w:type="dxa"/>
+            <w:tcW w:w="2438" w:type="dxa"/>
             <w:tcBorders>
               <w:top w:val="single" w:sz="6" w:space="0" w:color="000000"/>
               <w:left w:val="single" w:sz="6" w:space="0" w:color="000000"/>
@@ -1989,7 +1989,7 @@
         </w:tc>
         <w:tc>
           <w:tcPr>
-            <w:tcW w:w="1527" w:type="dxa"/>
+            <w:tcW w:w="1526" w:type="dxa"/>
             <w:tcBorders>
               <w:top w:val="single" w:sz="6" w:space="0" w:color="000000"/>
               <w:left w:val="single" w:sz="6" w:space="0" w:color="000000"/>
@@ -2048,7 +2048,7 @@
         </w:tc>
         <w:tc>
           <w:tcPr>
-            <w:tcW w:w="5248" w:type="dxa"/>
+            <w:tcW w:w="5250" w:type="dxa"/>
             <w:tcBorders>
               <w:top w:val="single" w:sz="6" w:space="0" w:color="000000"/>
               <w:left w:val="single" w:sz="6" w:space="0" w:color="000000"/>
@@ -2111,7 +2111,7 @@
         <w:trPr/>
         <w:tc>
           <w:tcPr>
-            <w:tcW w:w="2439" w:type="dxa"/>
+            <w:tcW w:w="2438" w:type="dxa"/>
             <w:tcBorders>
               <w:top w:val="single" w:sz="6" w:space="0" w:color="000000"/>
               <w:left w:val="single" w:sz="6" w:space="0" w:color="000000"/>
@@ -2157,7 +2157,7 @@
         </w:tc>
         <w:tc>
           <w:tcPr>
-            <w:tcW w:w="1527" w:type="dxa"/>
+            <w:tcW w:w="1526" w:type="dxa"/>
             <w:tcBorders>
               <w:top w:val="single" w:sz="6" w:space="0" w:color="000000"/>
               <w:left w:val="single" w:sz="6" w:space="0" w:color="000000"/>
@@ -2203,7 +2203,7 @@
         </w:tc>
         <w:tc>
           <w:tcPr>
-            <w:tcW w:w="5248" w:type="dxa"/>
+            <w:tcW w:w="5250" w:type="dxa"/>
             <w:tcBorders>
               <w:top w:val="single" w:sz="6" w:space="0" w:color="000000"/>
               <w:left w:val="single" w:sz="6" w:space="0" w:color="000000"/>
@@ -2253,7 +2253,7 @@
         <w:trPr/>
         <w:tc>
           <w:tcPr>
-            <w:tcW w:w="2439" w:type="dxa"/>
+            <w:tcW w:w="2438" w:type="dxa"/>
             <w:tcBorders>
               <w:top w:val="single" w:sz="6" w:space="0" w:color="000000"/>
               <w:left w:val="single" w:sz="6" w:space="0" w:color="000000"/>
@@ -2299,7 +2299,7 @@
         </w:tc>
         <w:tc>
           <w:tcPr>
-            <w:tcW w:w="1527" w:type="dxa"/>
+            <w:tcW w:w="1526" w:type="dxa"/>
             <w:tcBorders>
               <w:top w:val="single" w:sz="6" w:space="0" w:color="000000"/>
               <w:left w:val="single" w:sz="6" w:space="0" w:color="000000"/>
@@ -2345,7 +2345,7 @@
         </w:tc>
         <w:tc>
           <w:tcPr>
-            <w:tcW w:w="5248" w:type="dxa"/>
+            <w:tcW w:w="5250" w:type="dxa"/>
             <w:tcBorders>
               <w:top w:val="single" w:sz="6" w:space="0" w:color="000000"/>
               <w:left w:val="single" w:sz="6" w:space="0" w:color="000000"/>
@@ -2395,7 +2395,7 @@
         <w:trPr/>
         <w:tc>
           <w:tcPr>
-            <w:tcW w:w="2439" w:type="dxa"/>
+            <w:tcW w:w="2438" w:type="dxa"/>
             <w:tcBorders>
               <w:top w:val="single" w:sz="6" w:space="0" w:color="000000"/>
               <w:left w:val="single" w:sz="6" w:space="0" w:color="000000"/>
@@ -2441,7 +2441,7 @@
         </w:tc>
         <w:tc>
           <w:tcPr>
-            <w:tcW w:w="1527" w:type="dxa"/>
+            <w:tcW w:w="1526" w:type="dxa"/>
             <w:tcBorders>
               <w:top w:val="single" w:sz="6" w:space="0" w:color="000000"/>
               <w:left w:val="single" w:sz="6" w:space="0" w:color="000000"/>
@@ -2487,7 +2487,7 @@
         </w:tc>
         <w:tc>
           <w:tcPr>
-            <w:tcW w:w="5248" w:type="dxa"/>
+            <w:tcW w:w="5250" w:type="dxa"/>
             <w:tcBorders>
               <w:top w:val="single" w:sz="6" w:space="0" w:color="000000"/>
               <w:left w:val="single" w:sz="6" w:space="0" w:color="000000"/>
@@ -5768,7 +5768,42 @@
               <w:rPr>
                 <w:rFonts w:eastAsia="Times New Roman" w:cs="Times New Roman" w:ascii="Times New Roman" w:hAnsi="Times New Roman"/>
               </w:rPr>
-              <w:t>O usuário deve ser capaz de criar um novo tópico de discussões. Para isso, é necessário ter o título do tópico, no mínimo 2 tags e no máximo 5 tags</w:t>
+              <w:t>O usuário deve ser capaz de criar um novo tópico de discussões. Para isso, é necessário ter o título do tópico, no mínimo 2 tags e no máximo 5 tags.</w:t>
+            </w:r>
+          </w:p>
+          <w:p>
+            <w:pPr>
+              <w:pStyle w:val="LOnormal"/>
+              <w:widowControl w:val="false"/>
+              <w:jc w:val="both"/>
+              <w:rPr>
+                <w:rFonts w:ascii="Times New Roman" w:hAnsi="Times New Roman" w:eastAsia="Times New Roman" w:cs="Times New Roman"/>
+              </w:rPr>
+            </w:pPr>
+            <w:r>
+              <w:rPr>
+                <w:rFonts w:eastAsia="Times New Roman" w:cs="Times New Roman" w:ascii="Times New Roman" w:hAnsi="Times New Roman"/>
+              </w:rPr>
+            </w:r>
+          </w:p>
+          <w:p>
+            <w:pPr>
+              <w:pStyle w:val="LOnormal"/>
+              <w:widowControl w:val="false"/>
+              <w:jc w:val="both"/>
+              <w:rPr>
+                <w:b/>
+                <w:b/>
+                <w:bCs/>
+              </w:rPr>
+            </w:pPr>
+            <w:r>
+              <w:rPr>
+                <w:rFonts w:eastAsia="Times New Roman" w:cs="Times New Roman" w:ascii="Times New Roman" w:hAnsi="Times New Roman"/>
+                <w:b/>
+                <w:bCs/>
+              </w:rPr>
+              <w:t>O usuário deve estar Logado.</w:t>
             </w:r>
           </w:p>
         </w:tc>
@@ -7243,31 +7278,7 @@
                 <w:b w:val="false"/>
                 <w:bCs w:val="false"/>
               </w:rPr>
-              <w:t xml:space="preserve">O usuário tenta enviar uma mensagem vazia e </w:t>
-            </w:r>
-            <w:r>
-              <w:rPr>
-                <w:rFonts w:eastAsia="Times New Roman" w:cs="Times New Roman" w:ascii="Times New Roman" w:hAnsi="Times New Roman"/>
-                <w:b w:val="false"/>
-                <w:bCs w:val="false"/>
-              </w:rPr>
-              <w:t xml:space="preserve">o sistema notifica </w:t>
-            </w:r>
-            <w:r>
-              <w:rPr>
-                <w:rFonts w:eastAsia="Times New Roman" w:cs="Times New Roman" w:ascii="Times New Roman" w:hAnsi="Times New Roman"/>
-                <w:b w:val="false"/>
-                <w:bCs w:val="false"/>
-              </w:rPr>
-              <w:t>um</w:t>
-            </w:r>
-            <w:r>
-              <w:rPr>
-                <w:rFonts w:eastAsia="Times New Roman" w:cs="Times New Roman" w:ascii="Times New Roman" w:hAnsi="Times New Roman"/>
-                <w:b w:val="false"/>
-                <w:bCs w:val="false"/>
-              </w:rPr>
-              <w:t xml:space="preserve"> erro.</w:t>
+              <w:t>O usuário tenta enviar uma mensagem vazia e o sistema notifica um erro.</w:t>
             </w:r>
           </w:p>
         </w:tc>
@@ -7437,7 +7448,33 @@
               <w:rPr>
                 <w:rFonts w:eastAsia="Times New Roman" w:cs="Times New Roman" w:ascii="Times New Roman" w:hAnsi="Times New Roman"/>
               </w:rPr>
-              <w:t>O usuário deve ser capaz de fixar uma mensagem escolhida no topo do tópico. Para isso, é necessário que o sistema tenha o id da mensagem para fixá-la</w:t>
+              <w:t>O usuário deve ser capaz de fixar uma mensagem escolhida no topo do tópico. Para isso, é necessário que o sistema tenha o id da mensagem para fixá-la.</w:t>
+            </w:r>
+          </w:p>
+          <w:p>
+            <w:pPr>
+              <w:pStyle w:val="LOnormal"/>
+              <w:widowControl w:val="false"/>
+              <w:tabs>
+                <w:tab w:val="clear" w:pos="720"/>
+                <w:tab w:val="left" w:pos="540" w:leader="none"/>
+                <w:tab w:val="left" w:pos="1260" w:leader="none"/>
+              </w:tabs>
+              <w:spacing w:lineRule="auto" w:line="240" w:before="240" w:after="240"/>
+              <w:jc w:val="both"/>
+              <w:rPr>
+                <w:b/>
+                <w:b/>
+                <w:bCs/>
+              </w:rPr>
+            </w:pPr>
+            <w:r>
+              <w:rPr>
+                <w:rFonts w:eastAsia="Times New Roman" w:cs="Times New Roman" w:ascii="Times New Roman" w:hAnsi="Times New Roman"/>
+                <w:b/>
+                <w:bCs/>
+              </w:rPr>
+              <w:t>O usuário deve estar logado e deve ser o dono do tópico.</w:t>
             </w:r>
           </w:p>
         </w:tc>
@@ -8002,25 +8039,7 @@
               <w:rPr>
                 <w:rFonts w:eastAsia="Times New Roman" w:cs="Times New Roman" w:ascii="Times New Roman" w:hAnsi="Times New Roman"/>
               </w:rPr>
-              <w:t xml:space="preserve">O usuário </w:t>
-            </w:r>
-            <w:r>
-              <w:rPr>
-                <w:rFonts w:eastAsia="Times New Roman" w:cs="Times New Roman" w:ascii="Times New Roman" w:hAnsi="Times New Roman"/>
-              </w:rPr>
-              <w:t xml:space="preserve">clica com o botão direito na mensagem e </w:t>
-            </w:r>
-            <w:r>
-              <w:rPr>
-                <w:rFonts w:eastAsia="Times New Roman" w:cs="Times New Roman" w:ascii="Times New Roman" w:hAnsi="Times New Roman"/>
-              </w:rPr>
-              <w:t xml:space="preserve">seleciona a opção ”Fixar mensagem”. </w:t>
-            </w:r>
-            <w:r>
-              <w:rPr>
-                <w:rFonts w:eastAsia="Times New Roman" w:cs="Times New Roman" w:ascii="Times New Roman" w:hAnsi="Times New Roman"/>
-              </w:rPr>
-              <w:t>O sistema mostra uma mensagem de confirmação para o usuário e, caso afirmativo (botão de “Confirmar”), fixa a mensagem no topo do tópico.</w:t>
+              <w:t>O usuário clica com o botão direito na mensagem e seleciona a opção ”Fixar mensagem”. O sistema mostra uma mensagem de confirmação para o usuário e, caso afirmativo (botão de “Confirmar”), fixa a mensagem no topo do tópico.</w:t>
             </w:r>
           </w:p>
         </w:tc>
@@ -8388,6 +8407,55 @@
                 <w:rFonts w:eastAsia="Times New Roman" w:cs="Times New Roman" w:ascii="Times New Roman" w:hAnsi="Times New Roman"/>
               </w:rPr>
               <w:t>Postar um vídeo com texto ou não.</w:t>
+            </w:r>
+          </w:p>
+          <w:p>
+            <w:pPr>
+              <w:pStyle w:val="LOnormal"/>
+              <w:widowControl w:val="false"/>
+              <w:tabs>
+                <w:tab w:val="clear" w:pos="720"/>
+                <w:tab w:val="left" w:pos="540" w:leader="none"/>
+                <w:tab w:val="left" w:pos="1260" w:leader="none"/>
+              </w:tabs>
+              <w:spacing w:lineRule="auto" w:line="240" w:beforeAutospacing="0" w:before="0" w:after="240"/>
+              <w:ind w:left="720" w:hanging="360"/>
+              <w:jc w:val="both"/>
+              <w:rPr>
+                <w:rFonts w:ascii="Times New Roman" w:hAnsi="Times New Roman" w:eastAsia="Times New Roman" w:cs="Times New Roman"/>
+                <w:u w:val="none"/>
+              </w:rPr>
+            </w:pPr>
+            <w:r>
+              <w:rPr/>
+            </w:r>
+          </w:p>
+          <w:p>
+            <w:pPr>
+              <w:pStyle w:val="LOnormal"/>
+              <w:widowControl w:val="false"/>
+              <w:tabs>
+                <w:tab w:val="clear" w:pos="720"/>
+                <w:tab w:val="left" w:pos="540" w:leader="none"/>
+                <w:tab w:val="left" w:pos="1260" w:leader="none"/>
+              </w:tabs>
+              <w:spacing w:lineRule="auto" w:line="240" w:beforeAutospacing="0" w:before="0" w:after="240"/>
+              <w:ind w:left="720" w:hanging="360"/>
+              <w:jc w:val="both"/>
+              <w:rPr>
+                <w:b/>
+                <w:b/>
+                <w:bCs/>
+              </w:rPr>
+            </w:pPr>
+            <w:r>
+              <w:rPr>
+                <w:rFonts w:eastAsia="Times New Roman" w:cs="Times New Roman" w:ascii="Times New Roman" w:hAnsi="Times New Roman"/>
+                <w:b/>
+                <w:bCs/>
+                <w:u w:val="none"/>
+              </w:rPr>
+              <w:t>O usuário deve estar logado e deve ser o dono do perfil.</w:t>
             </w:r>
           </w:p>
         </w:tc>
@@ -9233,6 +9301,51 @@
                 <w:rFonts w:eastAsia="Times New Roman" w:cs="Times New Roman" w:ascii="Times New Roman" w:hAnsi="Times New Roman"/>
               </w:rPr>
               <w:t>O usuário pode adicionar novas tags ao post que criou, com limite de até 5 tags.</w:t>
+            </w:r>
+          </w:p>
+          <w:p>
+            <w:pPr>
+              <w:pStyle w:val="LOnormal"/>
+              <w:widowControl w:val="false"/>
+              <w:tabs>
+                <w:tab w:val="clear" w:pos="720"/>
+                <w:tab w:val="left" w:pos="540" w:leader="none"/>
+                <w:tab w:val="left" w:pos="1260" w:leader="none"/>
+              </w:tabs>
+              <w:spacing w:lineRule="auto" w:line="240" w:before="0" w:after="120"/>
+              <w:jc w:val="both"/>
+              <w:rPr>
+                <w:rFonts w:ascii="Times New Roman" w:hAnsi="Times New Roman" w:eastAsia="Times New Roman" w:cs="Times New Roman"/>
+              </w:rPr>
+            </w:pPr>
+            <w:r>
+              <w:rPr/>
+            </w:r>
+          </w:p>
+          <w:p>
+            <w:pPr>
+              <w:pStyle w:val="LOnormal"/>
+              <w:widowControl w:val="false"/>
+              <w:tabs>
+                <w:tab w:val="clear" w:pos="720"/>
+                <w:tab w:val="left" w:pos="540" w:leader="none"/>
+                <w:tab w:val="left" w:pos="1260" w:leader="none"/>
+              </w:tabs>
+              <w:spacing w:lineRule="auto" w:line="240" w:before="0" w:after="120"/>
+              <w:jc w:val="both"/>
+              <w:rPr>
+                <w:b/>
+                <w:b/>
+                <w:bCs/>
+              </w:rPr>
+            </w:pPr>
+            <w:r>
+              <w:rPr>
+                <w:rFonts w:eastAsia="Times New Roman" w:cs="Times New Roman" w:ascii="Times New Roman" w:hAnsi="Times New Roman"/>
+                <w:b/>
+                <w:bCs/>
+              </w:rPr>
+              <w:t>O usuário deve estar logado e deve ser o criador do tópico.</w:t>
             </w:r>
           </w:p>
         </w:tc>
@@ -13580,6 +13693,40 @@
               <w:t>Um membro da Staff pode escolher banir um usuário caso este último esteja descumprindo regras dos termos de uso e atrapalhando a harmonia do tópico.</w:t>
             </w:r>
           </w:p>
+          <w:p>
+            <w:pPr>
+              <w:pStyle w:val="LOnormal"/>
+              <w:widowControl w:val="false"/>
+              <w:jc w:val="both"/>
+              <w:rPr>
+                <w:rFonts w:ascii="Times New Roman" w:hAnsi="Times New Roman" w:eastAsia="Times New Roman" w:cs="Times New Roman"/>
+                <w:b/>
+                <w:b/>
+              </w:rPr>
+            </w:pPr>
+            <w:r>
+              <w:rPr/>
+            </w:r>
+          </w:p>
+          <w:p>
+            <w:pPr>
+              <w:pStyle w:val="LOnormal"/>
+              <w:widowControl w:val="false"/>
+              <w:jc w:val="both"/>
+              <w:rPr>
+                <w:rFonts w:ascii="Times New Roman" w:hAnsi="Times New Roman" w:eastAsia="Times New Roman" w:cs="Times New Roman"/>
+                <w:b/>
+                <w:b/>
+              </w:rPr>
+            </w:pPr>
+            <w:r>
+              <w:rPr>
+                <w:rFonts w:eastAsia="Times New Roman" w:cs="Times New Roman" w:ascii="Times New Roman" w:hAnsi="Times New Roman"/>
+                <w:b/>
+              </w:rPr>
+              <w:t>O membro da Staff deve estar logado.</w:t>
+            </w:r>
+          </w:p>
         </w:tc>
       </w:tr>
       <w:tr>
@@ -22910,15 +23057,15 @@
         <w:tblLook w:val="0000"/>
       </w:tblPr>
       <w:tblGrid>
-        <w:gridCol w:w="3313"/>
+        <w:gridCol w:w="3311"/>
         <w:gridCol w:w="3600"/>
-        <w:gridCol w:w="3242"/>
+        <w:gridCol w:w="3244"/>
       </w:tblGrid>
       <w:tr>
         <w:trPr/>
         <w:tc>
           <w:tcPr>
-            <w:tcW w:w="3313" w:type="dxa"/>
+            <w:tcW w:w="3311" w:type="dxa"/>
             <w:tcBorders>
               <w:top w:val="single" w:sz="6" w:space="0" w:color="000000"/>
               <w:left w:val="single" w:sz="6" w:space="0" w:color="000000"/>
@@ -23036,7 +23183,7 @@
         </w:tc>
         <w:tc>
           <w:tcPr>
-            <w:tcW w:w="3242" w:type="dxa"/>
+            <w:tcW w:w="3244" w:type="dxa"/>
             <w:tcBorders>
               <w:top w:val="single" w:sz="6" w:space="0" w:color="000000"/>
               <w:left w:val="single" w:sz="6" w:space="0" w:color="000000"/>
@@ -23088,7 +23235,7 @@
         <w:trPr/>
         <w:tc>
           <w:tcPr>
-            <w:tcW w:w="3313" w:type="dxa"/>
+            <w:tcW w:w="3311" w:type="dxa"/>
             <w:tcBorders>
               <w:top w:val="single" w:sz="6" w:space="0" w:color="000000"/>
               <w:left w:val="single" w:sz="6" w:space="0" w:color="000000"/>
@@ -23180,7 +23327,7 @@
         </w:tc>
         <w:tc>
           <w:tcPr>
-            <w:tcW w:w="3242" w:type="dxa"/>
+            <w:tcW w:w="3244" w:type="dxa"/>
             <w:tcBorders>
               <w:top w:val="single" w:sz="6" w:space="0" w:color="000000"/>
               <w:left w:val="single" w:sz="6" w:space="0" w:color="000000"/>
@@ -23262,7 +23409,7 @@
         <w:trPr/>
         <w:tc>
           <w:tcPr>
-            <w:tcW w:w="3313" w:type="dxa"/>
+            <w:tcW w:w="3311" w:type="dxa"/>
             <w:tcBorders>
               <w:top w:val="single" w:sz="6" w:space="0" w:color="000000"/>
               <w:left w:val="single" w:sz="6" w:space="0" w:color="000000"/>
@@ -23348,7 +23495,7 @@
         </w:tc>
         <w:tc>
           <w:tcPr>
-            <w:tcW w:w="3242" w:type="dxa"/>
+            <w:tcW w:w="3244" w:type="dxa"/>
             <w:tcBorders>
               <w:top w:val="single" w:sz="6" w:space="0" w:color="000000"/>
               <w:left w:val="single" w:sz="6" w:space="0" w:color="000000"/>
@@ -23411,7 +23558,7 @@
         <w:trPr/>
         <w:tc>
           <w:tcPr>
-            <w:tcW w:w="3313" w:type="dxa"/>
+            <w:tcW w:w="3311" w:type="dxa"/>
             <w:tcBorders>
               <w:top w:val="single" w:sz="6" w:space="0" w:color="000000"/>
               <w:left w:val="single" w:sz="6" w:space="0" w:color="000000"/>
@@ -23497,7 +23644,7 @@
         </w:tc>
         <w:tc>
           <w:tcPr>
-            <w:tcW w:w="3242" w:type="dxa"/>
+            <w:tcW w:w="3244" w:type="dxa"/>
             <w:tcBorders>
               <w:top w:val="single" w:sz="6" w:space="0" w:color="000000"/>
               <w:left w:val="single" w:sz="6" w:space="0" w:color="000000"/>
@@ -23560,7 +23707,7 @@
         <w:trPr/>
         <w:tc>
           <w:tcPr>
-            <w:tcW w:w="3313" w:type="dxa"/>
+            <w:tcW w:w="3311" w:type="dxa"/>
             <w:tcBorders>
               <w:top w:val="single" w:sz="6" w:space="0" w:color="000000"/>
               <w:left w:val="single" w:sz="6" w:space="0" w:color="000000"/>
@@ -23646,7 +23793,7 @@
         </w:tc>
         <w:tc>
           <w:tcPr>
-            <w:tcW w:w="3242" w:type="dxa"/>
+            <w:tcW w:w="3244" w:type="dxa"/>
             <w:tcBorders>
               <w:top w:val="single" w:sz="6" w:space="0" w:color="000000"/>
               <w:left w:val="single" w:sz="6" w:space="0" w:color="000000"/>
@@ -23709,7 +23856,7 @@
         <w:trPr/>
         <w:tc>
           <w:tcPr>
-            <w:tcW w:w="3313" w:type="dxa"/>
+            <w:tcW w:w="3311" w:type="dxa"/>
             <w:tcBorders>
               <w:top w:val="single" w:sz="6" w:space="0" w:color="000000"/>
               <w:left w:val="single" w:sz="6" w:space="0" w:color="000000"/>
@@ -23797,7 +23944,7 @@
         </w:tc>
         <w:tc>
           <w:tcPr>
-            <w:tcW w:w="3242" w:type="dxa"/>
+            <w:tcW w:w="3244" w:type="dxa"/>
             <w:tcBorders>
               <w:top w:val="single" w:sz="6" w:space="0" w:color="000000"/>
               <w:left w:val="single" w:sz="6" w:space="0" w:color="000000"/>
@@ -23857,7 +24004,7 @@
         <w:trPr/>
         <w:tc>
           <w:tcPr>
-            <w:tcW w:w="3313" w:type="dxa"/>
+            <w:tcW w:w="3311" w:type="dxa"/>
             <w:tcBorders>
               <w:top w:val="single" w:sz="6" w:space="0" w:color="000000"/>
               <w:left w:val="single" w:sz="6" w:space="0" w:color="000000"/>
@@ -23943,7 +24090,7 @@
         </w:tc>
         <w:tc>
           <w:tcPr>
-            <w:tcW w:w="3242" w:type="dxa"/>
+            <w:tcW w:w="3244" w:type="dxa"/>
             <w:tcBorders>
               <w:top w:val="single" w:sz="6" w:space="0" w:color="000000"/>
               <w:left w:val="single" w:sz="6" w:space="0" w:color="000000"/>
@@ -24003,7 +24150,7 @@
         <w:trPr/>
         <w:tc>
           <w:tcPr>
-            <w:tcW w:w="3313" w:type="dxa"/>
+            <w:tcW w:w="3311" w:type="dxa"/>
             <w:tcBorders>
               <w:top w:val="single" w:sz="6" w:space="0" w:color="000000"/>
               <w:left w:val="single" w:sz="6" w:space="0" w:color="000000"/>
@@ -24089,7 +24236,7 @@
         </w:tc>
         <w:tc>
           <w:tcPr>
-            <w:tcW w:w="3242" w:type="dxa"/>
+            <w:tcW w:w="3244" w:type="dxa"/>
             <w:tcBorders>
               <w:top w:val="single" w:sz="6" w:space="0" w:color="000000"/>
               <w:left w:val="single" w:sz="6" w:space="0" w:color="000000"/>
@@ -24149,7 +24296,7 @@
         <w:trPr/>
         <w:tc>
           <w:tcPr>
-            <w:tcW w:w="3313" w:type="dxa"/>
+            <w:tcW w:w="3311" w:type="dxa"/>
             <w:tcBorders>
               <w:top w:val="single" w:sz="6" w:space="0" w:color="000000"/>
               <w:left w:val="single" w:sz="6" w:space="0" w:color="000000"/>
@@ -24235,7 +24382,7 @@
         </w:tc>
         <w:tc>
           <w:tcPr>
-            <w:tcW w:w="3242" w:type="dxa"/>
+            <w:tcW w:w="3244" w:type="dxa"/>
             <w:tcBorders>
               <w:top w:val="single" w:sz="6" w:space="0" w:color="000000"/>
               <w:left w:val="single" w:sz="6" w:space="0" w:color="000000"/>
@@ -24295,7 +24442,7 @@
         <w:trPr/>
         <w:tc>
           <w:tcPr>
-            <w:tcW w:w="3313" w:type="dxa"/>
+            <w:tcW w:w="3311" w:type="dxa"/>
             <w:tcBorders>
               <w:top w:val="single" w:sz="6" w:space="0" w:color="000000"/>
               <w:left w:val="single" w:sz="6" w:space="0" w:color="000000"/>
@@ -24383,7 +24530,7 @@
         </w:tc>
         <w:tc>
           <w:tcPr>
-            <w:tcW w:w="3242" w:type="dxa"/>
+            <w:tcW w:w="3244" w:type="dxa"/>
             <w:tcBorders>
               <w:top w:val="single" w:sz="6" w:space="0" w:color="000000"/>
               <w:left w:val="single" w:sz="6" w:space="0" w:color="000000"/>
@@ -24446,7 +24593,7 @@
         <w:trPr/>
         <w:tc>
           <w:tcPr>
-            <w:tcW w:w="3313" w:type="dxa"/>
+            <w:tcW w:w="3311" w:type="dxa"/>
             <w:tcBorders>
               <w:top w:val="single" w:sz="6" w:space="0" w:color="000000"/>
               <w:left w:val="single" w:sz="6" w:space="0" w:color="000000"/>
@@ -24532,7 +24679,7 @@
         </w:tc>
         <w:tc>
           <w:tcPr>
-            <w:tcW w:w="3242" w:type="dxa"/>
+            <w:tcW w:w="3244" w:type="dxa"/>
             <w:tcBorders>
               <w:top w:val="single" w:sz="6" w:space="0" w:color="000000"/>
               <w:left w:val="single" w:sz="6" w:space="0" w:color="000000"/>
@@ -24595,7 +24742,7 @@
         <w:trPr/>
         <w:tc>
           <w:tcPr>
-            <w:tcW w:w="3313" w:type="dxa"/>
+            <w:tcW w:w="3311" w:type="dxa"/>
             <w:tcBorders>
               <w:top w:val="single" w:sz="6" w:space="0" w:color="000000"/>
               <w:left w:val="single" w:sz="6" w:space="0" w:color="000000"/>
@@ -24681,7 +24828,7 @@
         </w:tc>
         <w:tc>
           <w:tcPr>
-            <w:tcW w:w="3242" w:type="dxa"/>
+            <w:tcW w:w="3244" w:type="dxa"/>
             <w:tcBorders>
               <w:top w:val="single" w:sz="6" w:space="0" w:color="000000"/>
               <w:left w:val="single" w:sz="6" w:space="0" w:color="000000"/>
@@ -24744,7 +24891,7 @@
         <w:trPr/>
         <w:tc>
           <w:tcPr>
-            <w:tcW w:w="3313" w:type="dxa"/>
+            <w:tcW w:w="3311" w:type="dxa"/>
             <w:tcBorders>
               <w:top w:val="single" w:sz="6" w:space="0" w:color="000000"/>
               <w:left w:val="single" w:sz="6" w:space="0" w:color="000000"/>
@@ -24830,7 +24977,7 @@
         </w:tc>
         <w:tc>
           <w:tcPr>
-            <w:tcW w:w="3242" w:type="dxa"/>
+            <w:tcW w:w="3244" w:type="dxa"/>
             <w:tcBorders>
               <w:top w:val="single" w:sz="6" w:space="0" w:color="000000"/>
               <w:left w:val="single" w:sz="6" w:space="0" w:color="000000"/>
@@ -25037,8 +25184,8 @@
       </w:tblPr>
       <w:tblGrid>
         <w:gridCol w:w="3975"/>
-        <w:gridCol w:w="3013"/>
-        <w:gridCol w:w="3107"/>
+        <w:gridCol w:w="3011"/>
+        <w:gridCol w:w="3109"/>
       </w:tblGrid>
       <w:tr>
         <w:trPr/>
@@ -25103,7 +25250,7 @@
         </w:tc>
         <w:tc>
           <w:tcPr>
-            <w:tcW w:w="3013" w:type="dxa"/>
+            <w:tcW w:w="3011" w:type="dxa"/>
             <w:tcBorders>
               <w:top w:val="single" w:sz="6" w:space="0" w:color="000000"/>
               <w:left w:val="single" w:sz="6" w:space="0" w:color="000000"/>
@@ -25170,7 +25317,7 @@
         </w:tc>
         <w:tc>
           <w:tcPr>
-            <w:tcW w:w="3107" w:type="dxa"/>
+            <w:tcW w:w="3109" w:type="dxa"/>
             <w:tcBorders>
               <w:top w:val="single" w:sz="6" w:space="0" w:color="000000"/>
               <w:left w:val="single" w:sz="6" w:space="0" w:color="000000"/>
@@ -25267,7 +25414,7 @@
         </w:tc>
         <w:tc>
           <w:tcPr>
-            <w:tcW w:w="3013" w:type="dxa"/>
+            <w:tcW w:w="3011" w:type="dxa"/>
             <w:tcBorders>
               <w:top w:val="single" w:sz="6" w:space="0" w:color="000000"/>
               <w:left w:val="single" w:sz="6" w:space="0" w:color="000000"/>
@@ -25325,7 +25472,7 @@
         </w:tc>
         <w:tc>
           <w:tcPr>
-            <w:tcW w:w="3107" w:type="dxa"/>
+            <w:tcW w:w="3109" w:type="dxa"/>
             <w:tcBorders>
               <w:top w:val="single" w:sz="6" w:space="0" w:color="000000"/>
               <w:left w:val="single" w:sz="6" w:space="0" w:color="000000"/>
@@ -25446,7 +25593,7 @@
         </w:tc>
         <w:tc>
           <w:tcPr>
-            <w:tcW w:w="3013" w:type="dxa"/>
+            <w:tcW w:w="3011" w:type="dxa"/>
             <w:tcBorders>
               <w:top w:val="single" w:sz="6" w:space="0" w:color="000000"/>
               <w:left w:val="single" w:sz="6" w:space="0" w:color="000000"/>
@@ -25504,7 +25651,7 @@
         </w:tc>
         <w:tc>
           <w:tcPr>
-            <w:tcW w:w="3107" w:type="dxa"/>
+            <w:tcW w:w="3109" w:type="dxa"/>
             <w:tcBorders>
               <w:top w:val="single" w:sz="6" w:space="0" w:color="000000"/>
               <w:left w:val="single" w:sz="6" w:space="0" w:color="000000"/>
@@ -25922,7 +26069,7 @@
           </w:r>
           <w:r>
             <w:rPr/>
-            <w:t>14</w:t>
+            <w:t>11</w:t>
           </w:r>
           <w:r>
             <w:rPr/>
@@ -30128,6 +30275,14 @@
     <w:qFormat/>
     <w:rPr/>
   </w:style>
+  <w:style w:type="character" w:styleId="Linkdainternetvisitado">
+    <w:name w:val="FollowedHyperlink"/>
+    <w:rPr>
+      <w:color w:val="800000"/>
+      <w:u w:val="single"/>
+      <w:lang w:val="zxx" w:eastAsia="zxx" w:bidi="zxx"/>
+    </w:rPr>
+  </w:style>
   <w:style w:type="paragraph" w:styleId="Ttulo">
     <w:name w:val="Título"/>
     <w:basedOn w:val="Normal"/>

</xml_diff>